<commit_message>
testing mixed formatting and multiple text runs
</commit_message>
<xml_diff>
--- a/test/fixtures/formatting.docx
+++ b/test/fixtures/formatting.docx
@@ -1,6 +1,6 @@
 
 <file path=word/document.xml><?xml version="1.0" encoding="utf-8"?>
-<w:document xmlns:wpc="http://schemas.microsoft.com/office/word/2010/wordprocessingCanvas" xmlns:mc="http://schemas.openxmlformats.org/markup-compatibility/2006" xmlns:o="urn:schemas-microsoft-com:office:office" xmlns:r="http://schemas.openxmlformats.org/officeDocument/2006/relationships" xmlns:m="http://schemas.openxmlformats.org/officeDocument/2006/math" xmlns:v="urn:schemas-microsoft-com:vml" xmlns:wp14="http://schemas.microsoft.com/office/word/2010/wordprocessingDrawing" xmlns:wp="http://schemas.openxmlformats.org/drawingml/2006/wordprocessingDrawing" xmlns:w10="urn:schemas-microsoft-com:office:word" xmlns:w="http://schemas.openxmlformats.org/wordprocessingml/2006/main" xmlns:w14="http://schemas.microsoft.com/office/word/2010/wordml" xmlns:wpg="http://schemas.microsoft.com/office/word/2010/wordprocessingGroup" xmlns:wpi="http://schemas.microsoft.com/office/word/2010/wordprocessingInk" xmlns:wne="http://schemas.microsoft.com/office/word/2006/wordml" xmlns:wps="http://schemas.microsoft.com/office/word/2010/wordprocessingShape" mc:Ignorable="w14 wp14">
+<w:document xmlns:ve="http://schemas.openxmlformats.org/markup-compatibility/2006" xmlns:o="urn:schemas-microsoft-com:office:office" xmlns:r="http://schemas.openxmlformats.org/officeDocument/2006/relationships" xmlns:m="http://schemas.openxmlformats.org/officeDocument/2006/math" xmlns:v="urn:schemas-microsoft-com:vml" xmlns:wp="http://schemas.openxmlformats.org/drawingml/2006/wordprocessingDrawing" xmlns:w10="urn:schemas-microsoft-com:office:word" xmlns:w="http://schemas.openxmlformats.org/wordprocessingml/2006/main" xmlns:wne="http://schemas.microsoft.com/office/word/2006/wordml">
   <w:body>
     <w:p>
       <w:r>
@@ -38,10 +38,29 @@
     </w:p>
     <w:p>
       <w:r>
-        <w:t>normal</w:t>
+        <w:t>N</w:t>
+      </w:r>
+      <w:r>
+        <w:t>ormal</w:t>
       </w:r>
       <w:bookmarkStart w:id="0" w:name="_GoBack"/>
       <w:bookmarkEnd w:id="0"/>
+    </w:p>
+    <w:p>
+      <w:r>
+        <w:t xml:space="preserve">This is a sentence with </w:t>
+      </w:r>
+      <w:r>
+        <w:rPr>
+          <w:b/>
+          <w:i/>
+          <w:u w:val="single"/>
+        </w:rPr>
+        <w:t>all</w:t>
+      </w:r>
+      <w:r>
+        <w:t xml:space="preserve"> formatting options in the middle of the sentence.</w:t>
+      </w:r>
     </w:p>
     <w:sectPr>
       <w:pgSz w:w="12240" w:h="15840"/>
@@ -54,7 +73,7 @@
 </file>
 
 <file path=word/styles.xml><?xml version="1.0" encoding="utf-8"?>
-<w:styles xmlns:mc="http://schemas.openxmlformats.org/markup-compatibility/2006" xmlns:r="http://schemas.openxmlformats.org/officeDocument/2006/relationships" xmlns:w="http://schemas.openxmlformats.org/wordprocessingml/2006/main" xmlns:w14="http://schemas.microsoft.com/office/word/2010/wordml" mc:Ignorable="w14">
+<w:styles xmlns:r="http://schemas.openxmlformats.org/officeDocument/2006/relationships" xmlns:w="http://schemas.openxmlformats.org/wordprocessingml/2006/main">
   <w:docDefaults>
     <w:rPrDefault>
       <w:rPr>
@@ -212,6 +231,7 @@
   <w:style w:type="paragraph" w:default="1" w:styleId="Normal">
     <w:name w:val="Normal"/>
     <w:qFormat/>
+    <w:rsid w:val="001C7D25"/>
   </w:style>
   <w:style w:type="character" w:default="1" w:styleId="DefaultParagraphFont">
     <w:name w:val="Default Paragraph Font"/>
@@ -224,6 +244,7 @@
     <w:uiPriority w:val="99"/>
     <w:semiHidden/>
     <w:unhideWhenUsed/>
+    <w:qFormat/>
     <w:tblPr>
       <w:tblInd w:w="0" w:type="dxa"/>
       <w:tblCellMar>

</xml_diff>